<commit_message>
mise à jour ordre des noms dans le template
</commit_message>
<xml_diff>
--- a/Documentation/templateDocuments.docx
+++ b/Documentation/templateDocuments.docx
@@ -105,7 +105,15 @@
         <w:pStyle w:val="Referencesmainpage"/>
       </w:pPr>
       <w:r>
-        <w:t>[type de document]</w:t>
+        <w:t>[</w:t>
+      </w:r>
+      <w:proofErr w:type="gramStart"/>
+      <w:r>
+        <w:t>type</w:t>
+      </w:r>
+      <w:proofErr w:type="gramEnd"/>
+      <w:r>
+        <w:t xml:space="preserve"> de document]</w:t>
       </w:r>
     </w:p>
     <w:p>
@@ -183,23 +191,7 @@
             <w:rFonts w:ascii="Oswald Light" w:hAnsi="Oswald Light"/>
             <w:lang w:val="fr-FR"/>
           </w:rPr>
-          <w:t>raphael.delay</w:t>
-        </w:r>
-        <w:r>
-          <w:rPr>
-            <w:rStyle w:val="Hyperlink"/>
-            <w:rFonts w:ascii="Oswald Light" w:hAnsi="Oswald Light"/>
-            <w:lang w:val="fr-FR"/>
-          </w:rPr>
-          <w:t>g</w:t>
-        </w:r>
-        <w:r>
-          <w:rPr>
-            <w:rStyle w:val="Hyperlink"/>
-            <w:rFonts w:ascii="Oswald Light" w:hAnsi="Oswald Light"/>
-            <w:lang w:val="fr-FR"/>
-          </w:rPr>
-          <w:t>ues@etu.umontpellier.fr</w:t>
+          <w:t>raphael.delaygues@etu.umontpellier.fr</w:t>
         </w:r>
       </w:hyperlink>
     </w:p>
@@ -217,21 +209,7 @@
             <w:rStyle w:val="Hyperlink"/>
             <w:rFonts w:ascii="Oswald Light" w:hAnsi="Oswald Light"/>
           </w:rPr>
-          <w:t>stella-maria.renucci@etu.u</w:t>
-        </w:r>
-        <w:r>
-          <w:rPr>
-            <w:rStyle w:val="Hyperlink"/>
-            <w:rFonts w:ascii="Oswald Light" w:hAnsi="Oswald Light"/>
-          </w:rPr>
-          <w:t>m</w:t>
-        </w:r>
-        <w:r>
-          <w:rPr>
-            <w:rStyle w:val="Hyperlink"/>
-            <w:rFonts w:ascii="Oswald Light" w:hAnsi="Oswald Light"/>
-          </w:rPr>
-          <w:t>ontpellier.fr</w:t>
+          <w:t>alexandre.letellier@etu.umontpellier.fr</w:t>
         </w:r>
       </w:hyperlink>
     </w:p>
@@ -239,8 +217,9 @@
       <w:pPr>
         <w:pStyle w:val="Subtitle"/>
         <w:rPr>
-          <w:rStyle w:val="Hyperlink"/>
           <w:rFonts w:ascii="Oswald Light" w:hAnsi="Oswald Light"/>
+          <w:color w:val="0563C1" w:themeColor="hyperlink"/>
+          <w:u w:val="single"/>
         </w:rPr>
       </w:pPr>
       <w:hyperlink r:id="rId11" w:history="1">
@@ -267,61 +246,24 @@
             <w:rStyle w:val="Hyperlink"/>
             <w:rFonts w:ascii="Oswald Light" w:hAnsi="Oswald Light"/>
           </w:rPr>
-          <w:t>alexa</w:t>
+          <w:t>stella-maria.renucci@etu.umontpellier.f</w:t>
         </w:r>
         <w:r>
           <w:rPr>
             <w:rStyle w:val="Hyperlink"/>
             <w:rFonts w:ascii="Oswald Light" w:hAnsi="Oswald Light"/>
           </w:rPr>
-          <w:t>n</w:t>
-        </w:r>
-        <w:r>
-          <w:rPr>
-            <w:rStyle w:val="Hyperlink"/>
-            <w:rFonts w:ascii="Oswald Light" w:hAnsi="Oswald Light"/>
-          </w:rPr>
-          <w:t>dre.letellier@etu.umontpellier.fr</w:t>
+          <w:t>r</w:t>
         </w:r>
       </w:hyperlink>
     </w:p>
     <w:p/>
     <w:p/>
-    <w:p>
-      <w:pPr>
-        <w:rPr>
-          <w:lang w:val="fr-FR"/>
-        </w:rPr>
-      </w:pPr>
-    </w:p>
-    <w:p>
-      <w:pPr>
-        <w:rPr>
-          <w:lang w:val="fr-FR"/>
-        </w:rPr>
-      </w:pPr>
-    </w:p>
-    <w:p>
-      <w:pPr>
-        <w:rPr>
-          <w:lang w:val="fr-FR"/>
-        </w:rPr>
-      </w:pPr>
-    </w:p>
-    <w:p>
-      <w:pPr>
-        <w:rPr>
-          <w:lang w:val="fr-FR"/>
-        </w:rPr>
-      </w:pPr>
-    </w:p>
-    <w:p>
-      <w:pPr>
-        <w:rPr>
-          <w:lang w:val="fr-FR"/>
-        </w:rPr>
-      </w:pPr>
-    </w:p>
+    <w:p/>
+    <w:p/>
+    <w:p/>
+    <w:p/>
+    <w:p/>
     <w:p>
       <w:pPr>
         <w:pStyle w:val="Title"/>
@@ -329,12 +271,14 @@
       <w:r>
         <w:t>[</w:t>
       </w:r>
+      <w:proofErr w:type="gramStart"/>
       <w:r>
         <w:rPr>
           <w:rFonts w:hint="eastAsia"/>
         </w:rPr>
         <w:t>titre</w:t>
       </w:r>
+      <w:proofErr w:type="gramEnd"/>
       <w:r>
         <w:t xml:space="preserve"> du document]</w:t>
       </w:r>

</xml_diff>